<commit_message>
last changes befor upgrades
</commit_message>
<xml_diff>
--- a/final_project.docx
+++ b/final_project.docx
@@ -8738,11 +8738,11 @@
           <w:u w:val="single"/>
           <w:rtl/>
         </w:rPr>
-        <w:t>אנליזת</w:t>
-      </w:r>
-      <w:r>
-        <w:rPr>
-          <w:rFonts w:asciiTheme="majorBidi" w:hAnsiTheme="majorBidi" w:cstheme="majorBidi" w:hint="cs"/>
+        <w:t xml:space="preserve">אנליזתה מנקודת מבט אבוליציונית </w:t>
+      </w:r>
+      <w:r>
+        <w:rPr>
+          <w:rFonts w:asciiTheme="majorBidi" w:hAnsiTheme="majorBidi" w:cstheme="majorBidi"/>
           <w:b/>
           <w:bCs/>
           <w:color w:val="4472C4" w:themeColor="accent1"/>
@@ -8751,7 +8751,7 @@
           <w:u w:val="single"/>
           <w:rtl/>
         </w:rPr>
-        <w:t>ה</w:t>
+        <w:t>–</w:t>
       </w:r>
       <w:r>
         <w:rPr>
@@ -8764,21 +8764,725 @@
           <w:u w:val="single"/>
           <w:rtl/>
         </w:rPr>
+        <w:t xml:space="preserve"> וירוסים</w:t>
+      </w:r>
+    </w:p>
+    <w:p>
+      <w:pPr>
+        <w:pStyle w:val="ListParagraph"/>
+        <w:numPr>
+          <w:ilvl w:val="0"/>
+          <w:numId w:val="3"/>
+        </w:numPr>
+        <w:spacing w:line="360" w:lineRule="auto"/>
+        <w:rPr>
+          <w:rFonts w:asciiTheme="majorBidi" w:hAnsiTheme="majorBidi" w:cstheme="majorBidi"/>
+          <w:b/>
+          <w:bCs/>
+          <w:color w:val="ED7D31" w:themeColor="accent2"/>
+          <w:sz w:val="28"/>
+          <w:szCs w:val="28"/>
+          <w:u w:val="single"/>
+        </w:rPr>
+      </w:pPr>
+      <w:r>
+        <w:rPr>
+          <w:rFonts w:asciiTheme="majorBidi" w:hAnsiTheme="majorBidi" w:cstheme="majorBidi" w:hint="cs"/>
+          <w:b/>
+          <w:bCs/>
+          <w:color w:val="ED7D31" w:themeColor="accent2"/>
+          <w:sz w:val="28"/>
+          <w:szCs w:val="28"/>
+          <w:u w:val="single"/>
+          <w:rtl/>
+        </w:rPr>
+        <w:t>ספירה של אתרים סינונימים בכל קודון</w:t>
+      </w:r>
+      <w:r>
+        <w:rPr>
+          <w:rFonts w:asciiTheme="majorBidi" w:hAnsiTheme="majorBidi" w:cstheme="majorBidi"/>
+          <w:b/>
+          <w:bCs/>
+          <w:color w:val="ED7D31" w:themeColor="accent2"/>
+          <w:sz w:val="28"/>
+          <w:szCs w:val="28"/>
+          <w:u w:val="single"/>
+          <w:rtl/>
+        </w:rPr>
+        <w:t>:</w:t>
+      </w:r>
+    </w:p>
+    <w:p>
+      <w:pPr>
+        <w:bidi w:val="0"/>
+        <w:spacing w:line="360" w:lineRule="auto"/>
+        <w:ind w:left="360"/>
+      </w:pPr>
+      <w:r>
+        <w:rPr>
+          <w:rFonts w:cs="Arial" w:hint="cs"/>
+          <w:rtl/>
+        </w:rPr>
+        <w:t>' }</w:t>
+      </w:r>
+      <w:r>
+        <w:t>ATA': 0.667, 'ATC': 0.667, 'ATT': 0.667, 'ATG': 0.0, 'ACA': 1.0, 'ACC': 1.0, 'ACG': 1.0, 'ACT': 1.0, 'AAC': 0.333, 'AAT': 0.33</w:t>
+      </w:r>
+      <w:r>
+        <w:t>,</w:t>
+      </w:r>
+      <w:r>
+        <w:rPr>
+          <w:rFonts w:cs="Arial"/>
+          <w:rtl/>
+        </w:rPr>
+        <w:t>'</w:t>
+      </w:r>
+      <w:r>
+        <w:rPr>
+          <w:rFonts w:cs="Arial" w:hint="cs"/>
+          <w:rtl/>
+        </w:rPr>
         <w:t xml:space="preserve"> </w:t>
       </w:r>
       <w:r>
-        <w:rPr>
-          <w:rFonts w:asciiTheme="majorBidi" w:hAnsiTheme="majorBidi" w:cstheme="majorBidi" w:hint="cs"/>
+        <w:t>AAA': 0.375, 'AAG': 0.375, 'AGC': 0.333, 'AGT': 0.333, 'AGA': 0.75, 'AGG': 0.667, 'CTA': 1.333, 'CTC': 1.0, 'CTG': 1.333, 'CTT': 1</w:t>
+      </w:r>
+      <w:r>
+        <w:t xml:space="preserve"> </w:t>
+      </w:r>
+      <w:r>
+        <w:rPr>
+          <w:rFonts w:cs="Arial"/>
+          <w:rtl/>
+        </w:rPr>
+        <w:t>.0, '</w:t>
+      </w:r>
+      <w:r>
+        <w:t>CCA': 1.0, 'CCC': 1.0, 'CCG': 1.0, 'CCT': 1.0, 'CAC': 0.333, 'CAT': 0.333, 'CAA': 0.375, 'CAG': 0.375, 'CGA': 1.5, 'CGC': 1.0</w:t>
+      </w:r>
+      <w:r>
+        <w:rPr>
+          <w:rFonts w:cs="Arial"/>
+          <w:rtl/>
+        </w:rPr>
+        <w:t>, '</w:t>
+      </w:r>
+      <w:r>
+        <w:t>CGG': 1.333, 'CGT': 1.0, 'GTA': 1.0, 'GTC': 1.0, 'GTG': 1.0, 'GTT': 1.0, 'GCA': 1.0, 'GCC': 1.0, 'GCG': 1.0, 'GCT': 1.0, 'GAC': 0</w:t>
+      </w:r>
+      <w:r>
+        <w:rPr>
+          <w:rFonts w:cs="Arial"/>
+          <w:rtl/>
+        </w:rPr>
+        <w:t>.333, '</w:t>
+      </w:r>
+      <w:r>
+        <w:t>GAT': 0.333, 'GAA': 0.375, 'GAG': 0.375, 'GGA': 1.125, 'GGC': 1.0, 'GGG': 1.0, 'GGT': 1.0, 'TCA': 1.286, 'TCC': 1.0, 'TCG</w:t>
+      </w:r>
+      <w:r>
+        <w:rPr>
+          <w:rFonts w:cs="Arial"/>
+          <w:rtl/>
+        </w:rPr>
+        <w:t>':</w:t>
+      </w:r>
+      <w:r>
+        <w:t>1.125</w:t>
+      </w:r>
+      <w:r>
+        <w:rPr>
+          <w:rFonts w:cs="Arial"/>
+          <w:rtl/>
+        </w:rPr>
+        <w:t>, '</w:t>
+      </w:r>
+      <w:r>
+        <w:t>TCT': 1.0, 'TTC': 0.333, 'TTT': 0.333, 'TTA': 0.857, 'TTG': 0.75, 'TAC': 0.429, 'TAT': 0.429, 'TAA': 0.0, 'TAG': 0.0, 'TGC</w:t>
+      </w:r>
+      <w:r>
+        <w:rPr>
+          <w:rFonts w:cs="Arial"/>
+          <w:rtl/>
+        </w:rPr>
+        <w:t>': 0.375, '</w:t>
+      </w:r>
+      <w:r>
+        <w:t>TGT': 0.375, 'TGA': 0.0, 'TGG': 0.0</w:t>
+      </w:r>
+      <w:r>
+        <w:t xml:space="preserve"> </w:t>
+      </w:r>
+      <w:r>
+        <w:rPr>
+          <w:rFonts w:cs="Arial"/>
+        </w:rPr>
+        <w:t>}</w:t>
+      </w:r>
+    </w:p>
+    <w:p>
+      <w:pPr>
+        <w:pStyle w:val="ListParagraph"/>
+        <w:numPr>
+          <w:ilvl w:val="0"/>
+          <w:numId w:val="3"/>
+        </w:numPr>
+        <w:spacing w:line="360" w:lineRule="auto"/>
+        <w:rPr>
+          <w:rFonts w:asciiTheme="majorBidi" w:hAnsiTheme="majorBidi" w:cstheme="majorBidi"/>
+          <w:b/>
+          <w:bCs/>
+          <w:color w:val="ED7D31" w:themeColor="accent2"/>
+          <w:sz w:val="28"/>
+          <w:szCs w:val="28"/>
+          <w:u w:val="single"/>
+        </w:rPr>
+      </w:pPr>
+      <w:r>
+        <w:rPr>
+          <w:rFonts w:cs="Arial"/>
+          <w:noProof/>
+        </w:rPr>
+        <mc:AlternateContent>
+          <mc:Choice Requires="wps">
+            <w:drawing>
+              <wp:anchor distT="0" distB="0" distL="114300" distR="114300" simplePos="0" relativeHeight="251678720" behindDoc="0" locked="0" layoutInCell="1" allowOverlap="1" wp14:anchorId="35250CA0" wp14:editId="30885F6E">
+                <wp:simplePos x="0" y="0"/>
+                <wp:positionH relativeFrom="column">
+                  <wp:posOffset>2876550</wp:posOffset>
+                </wp:positionH>
+                <wp:positionV relativeFrom="paragraph">
+                  <wp:posOffset>438785</wp:posOffset>
+                </wp:positionV>
+                <wp:extent cx="0" cy="1028700"/>
+                <wp:effectExtent l="0" t="0" r="38100" b="19050"/>
+                <wp:wrapNone/>
+                <wp:docPr id="15" name="Straight Connector 15"/>
+                <wp:cNvGraphicFramePr/>
+                <a:graphic xmlns:a="http://schemas.openxmlformats.org/drawingml/2006/main">
+                  <a:graphicData uri="http://schemas.microsoft.com/office/word/2010/wordprocessingShape">
+                    <wps:wsp>
+                      <wps:cNvCnPr/>
+                      <wps:spPr>
+                        <a:xfrm>
+                          <a:off x="0" y="0"/>
+                          <a:ext cx="0" cy="1028700"/>
+                        </a:xfrm>
+                        <a:prstGeom prst="line">
+                          <a:avLst/>
+                        </a:prstGeom>
+                        <a:ln>
+                          <a:prstDash val="sysDot"/>
+                        </a:ln>
+                      </wps:spPr>
+                      <wps:style>
+                        <a:lnRef idx="1">
+                          <a:schemeClr val="dk1"/>
+                        </a:lnRef>
+                        <a:fillRef idx="0">
+                          <a:schemeClr val="dk1"/>
+                        </a:fillRef>
+                        <a:effectRef idx="0">
+                          <a:schemeClr val="dk1"/>
+                        </a:effectRef>
+                        <a:fontRef idx="minor">
+                          <a:schemeClr val="tx1"/>
+                        </a:fontRef>
+                      </wps:style>
+                      <wps:bodyPr/>
+                    </wps:wsp>
+                  </a:graphicData>
+                </a:graphic>
+              </wp:anchor>
+            </w:drawing>
+          </mc:Choice>
+          <mc:Fallback>
+            <w:pict>
+              <v:line w14:anchorId="4A4CB204" id="Straight Connector 15" o:spid="_x0000_s1026" style="position:absolute;z-index:251678720;visibility:visible;mso-wrap-style:square;mso-wrap-distance-left:9pt;mso-wrap-distance-top:0;mso-wrap-distance-right:9pt;mso-wrap-distance-bottom:0;mso-position-horizontal:absolute;mso-position-horizontal-relative:text;mso-position-vertical:absolute;mso-position-vertical-relative:text" from="226.5pt,34.55pt" to="226.5pt,115.55pt" o:gfxdata="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" strokecolor="black [3200]" strokeweight=".5pt">
+                <v:stroke dashstyle="1 1" joinstyle="miter"/>
+              </v:line>
+            </w:pict>
+          </mc:Fallback>
+        </mc:AlternateContent>
+      </w:r>
+      <w:r>
+        <w:rPr>
+          <w:rFonts w:cs="Arial"/>
+          <w:noProof/>
+        </w:rPr>
+        <mc:AlternateContent>
+          <mc:Choice Requires="wps">
+            <w:drawing>
+              <wp:anchor distT="45720" distB="45720" distL="114300" distR="114300" simplePos="0" relativeHeight="251675648" behindDoc="0" locked="0" layoutInCell="1" allowOverlap="1" wp14:anchorId="2DCC6441" wp14:editId="330BE9BE">
+                <wp:simplePos x="0" y="0"/>
+                <wp:positionH relativeFrom="column">
+                  <wp:posOffset>736600</wp:posOffset>
+                </wp:positionH>
+                <wp:positionV relativeFrom="paragraph">
+                  <wp:posOffset>451485</wp:posOffset>
+                </wp:positionV>
+                <wp:extent cx="2360930" cy="1149350"/>
+                <wp:effectExtent l="0" t="0" r="5080" b="0"/>
+                <wp:wrapSquare wrapText="bothSides"/>
+                <wp:docPr id="217" name="Text Box 2"/>
+                <wp:cNvGraphicFramePr>
+                  <a:graphicFrameLocks xmlns:a="http://schemas.openxmlformats.org/drawingml/2006/main"/>
+                </wp:cNvGraphicFramePr>
+                <a:graphic xmlns:a="http://schemas.openxmlformats.org/drawingml/2006/main">
+                  <a:graphicData uri="http://schemas.microsoft.com/office/word/2010/wordprocessingShape">
+                    <wps:wsp>
+                      <wps:cNvSpPr txBox="1">
+                        <a:spLocks noChangeArrowheads="1"/>
+                      </wps:cNvSpPr>
+                      <wps:spPr bwMode="auto">
+                        <a:xfrm>
+                          <a:off x="0" y="0"/>
+                          <a:ext cx="2360930" cy="1149350"/>
+                        </a:xfrm>
+                        <a:prstGeom prst="rect">
+                          <a:avLst/>
+                        </a:prstGeom>
+                        <a:solidFill>
+                          <a:srgbClr val="FFFFFF"/>
+                        </a:solidFill>
+                        <a:ln w="9525">
+                          <a:noFill/>
+                          <a:miter lim="800000"/>
+                          <a:headEnd/>
+                          <a:tailEnd/>
+                        </a:ln>
+                      </wps:spPr>
+                      <wps:txbx>
+                        <w:txbxContent>
+                          <w:p>
+                            <w:pPr>
+                              <w:pStyle w:val="ListParagraph"/>
+                              <w:spacing w:line="360" w:lineRule="auto"/>
+                              <w:rPr>
+                                <w:u w:val="single"/>
+                              </w:rPr>
+                            </w:pPr>
+                            <w:r>
+                              <w:rPr>
+                                <w:u w:val="single"/>
+                              </w:rPr>
+                              <w:t>OQ065689.1</w:t>
+                            </w:r>
+                          </w:p>
+                          <w:p>
+                            <w:pPr>
+                              <w:pStyle w:val="ListParagraph"/>
+                              <w:spacing w:line="360" w:lineRule="auto"/>
+                              <w:rPr>
+                                <w:rtl/>
+                              </w:rPr>
+                            </w:pPr>
+                            <w:r>
+                              <w:rPr>
+                                <w:rFonts w:hint="cs"/>
+                                <w:rtl/>
+                              </w:rPr>
+                              <w:t>מספר הגנים: 53</w:t>
+                            </w:r>
+                          </w:p>
+                          <w:p>
+                            <w:pPr>
+                              <w:pStyle w:val="ListParagraph"/>
+                              <w:spacing w:line="360" w:lineRule="auto"/>
+                              <w:rPr>
+                                <w:rtl/>
+                              </w:rPr>
+                            </w:pPr>
+                            <w:r>
+                              <w:rPr>
+                                <w:rFonts w:hint="cs"/>
+                                <w:rtl/>
+                              </w:rPr>
+                              <w:t>מתוכם: 12 מקודדים לחלבון</w:t>
+                            </w:r>
+                          </w:p>
+                          <w:p/>
+                        </w:txbxContent>
+                      </wps:txbx>
+                      <wps:bodyPr rot="0" vert="horz" wrap="square" lIns="91440" tIns="45720" rIns="91440" bIns="45720" anchor="t" anchorCtr="0">
+                        <a:noAutofit/>
+                      </wps:bodyPr>
+                    </wps:wsp>
+                  </a:graphicData>
+                </a:graphic>
+                <wp14:sizeRelH relativeFrom="margin">
+                  <wp14:pctWidth>40000</wp14:pctWidth>
+                </wp14:sizeRelH>
+                <wp14:sizeRelV relativeFrom="margin">
+                  <wp14:pctHeight>0</wp14:pctHeight>
+                </wp14:sizeRelV>
+              </wp:anchor>
+            </w:drawing>
+          </mc:Choice>
+          <mc:Fallback>
+            <w:pict>
+              <v:shapetype w14:anchorId="2DCC6441" id="_x0000_t202" coordsize="21600,21600" o:spt="202" path="m,l,21600r21600,l21600,xe">
+                <v:stroke joinstyle="miter"/>
+                <v:path gradientshapeok="t" o:connecttype="rect"/>
+              </v:shapetype>
+              <v:shape id="Text Box 2" o:spid="_x0000_s1026" type="#_x0000_t202" style="position:absolute;left:0;text-align:left;margin-left:58pt;margin-top:35.55pt;width:185.9pt;height:90.5pt;z-index:251675648;visibility:visible;mso-wrap-style:square;mso-width-percent:400;mso-height-percent:0;mso-wrap-distance-left:9pt;mso-wrap-distance-top:3.6pt;mso-wrap-distance-right:9pt;mso-wrap-distance-bottom:3.6pt;mso-position-horizontal:absolute;mso-position-horizontal-relative:text;mso-position-vertical:absolute;mso-position-vertical-relative:text;mso-width-percent:400;mso-height-percent:0;mso-width-relative:margin;mso-height-relative:margin;v-text-anchor:top" o:gfxdata="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" stroked="f">
+                <v:textbox>
+                  <w:txbxContent>
+                    <w:p>
+                      <w:pPr>
+                        <w:pStyle w:val="ListParagraph"/>
+                        <w:spacing w:line="360" w:lineRule="auto"/>
+                        <w:rPr>
+                          <w:u w:val="single"/>
+                        </w:rPr>
+                      </w:pPr>
+                      <w:r>
+                        <w:rPr>
+                          <w:u w:val="single"/>
+                        </w:rPr>
+                        <w:t>OQ065689.1</w:t>
+                      </w:r>
+                    </w:p>
+                    <w:p>
+                      <w:pPr>
+                        <w:pStyle w:val="ListParagraph"/>
+                        <w:spacing w:line="360" w:lineRule="auto"/>
+                        <w:rPr>
+                          <w:rtl/>
+                        </w:rPr>
+                      </w:pPr>
+                      <w:r>
+                        <w:rPr>
+                          <w:rFonts w:hint="cs"/>
+                          <w:rtl/>
+                        </w:rPr>
+                        <w:t>מספר הגנים: 53</w:t>
+                      </w:r>
+                    </w:p>
+                    <w:p>
+                      <w:pPr>
+                        <w:pStyle w:val="ListParagraph"/>
+                        <w:spacing w:line="360" w:lineRule="auto"/>
+                        <w:rPr>
+                          <w:rtl/>
+                        </w:rPr>
+                      </w:pPr>
+                      <w:r>
+                        <w:rPr>
+                          <w:rFonts w:hint="cs"/>
+                          <w:rtl/>
+                        </w:rPr>
+                        <w:t>מתוכם: 12 מקודדים לחלבון</w:t>
+                      </w:r>
+                    </w:p>
+                    <w:p/>
+                  </w:txbxContent>
+                </v:textbox>
+                <w10:wrap type="square"/>
+              </v:shape>
+            </w:pict>
+          </mc:Fallback>
+        </mc:AlternateContent>
+      </w:r>
+      <w:r>
+        <w:rPr>
+          <w:rFonts w:cs="Arial"/>
+          <w:noProof/>
+        </w:rPr>
+        <mc:AlternateContent>
+          <mc:Choice Requires="wps">
+            <w:drawing>
+              <wp:anchor distT="45720" distB="45720" distL="114300" distR="114300" simplePos="0" relativeHeight="251677696" behindDoc="0" locked="0" layoutInCell="1" allowOverlap="1" wp14:anchorId="7950FEC0" wp14:editId="26C1CCF3">
+                <wp:simplePos x="0" y="0"/>
+                <wp:positionH relativeFrom="column">
+                  <wp:posOffset>2933700</wp:posOffset>
+                </wp:positionH>
+                <wp:positionV relativeFrom="paragraph">
+                  <wp:posOffset>451485</wp:posOffset>
+                </wp:positionV>
+                <wp:extent cx="2360930" cy="1206500"/>
+                <wp:effectExtent l="0" t="0" r="5080" b="0"/>
+                <wp:wrapSquare wrapText="bothSides"/>
+                <wp:docPr id="12" name="Text Box 2"/>
+                <wp:cNvGraphicFramePr>
+                  <a:graphicFrameLocks xmlns:a="http://schemas.openxmlformats.org/drawingml/2006/main"/>
+                </wp:cNvGraphicFramePr>
+                <a:graphic xmlns:a="http://schemas.openxmlformats.org/drawingml/2006/main">
+                  <a:graphicData uri="http://schemas.microsoft.com/office/word/2010/wordprocessingShape">
+                    <wps:wsp>
+                      <wps:cNvSpPr txBox="1">
+                        <a:spLocks noChangeArrowheads="1"/>
+                      </wps:cNvSpPr>
+                      <wps:spPr bwMode="auto">
+                        <a:xfrm>
+                          <a:off x="0" y="0"/>
+                          <a:ext cx="2360930" cy="1206500"/>
+                        </a:xfrm>
+                        <a:prstGeom prst="rect">
+                          <a:avLst/>
+                        </a:prstGeom>
+                        <a:solidFill>
+                          <a:srgbClr val="FFFFFF"/>
+                        </a:solidFill>
+                        <a:ln w="9525">
+                          <a:noFill/>
+                          <a:miter lim="800000"/>
+                          <a:headEnd/>
+                          <a:tailEnd/>
+                        </a:ln>
+                      </wps:spPr>
+                      <wps:txbx>
+                        <w:txbxContent>
+                          <w:p>
+                            <w:pPr>
+                              <w:pStyle w:val="ListParagraph"/>
+                              <w:spacing w:line="360" w:lineRule="auto"/>
+                              <w:rPr>
+                                <w:u w:val="single"/>
+                              </w:rPr>
+                            </w:pPr>
+                            <w:r>
+                              <w:rPr>
+                                <w:u w:val="single"/>
+                              </w:rPr>
+                              <w:t>MZ383039.1</w:t>
+                            </w:r>
+                          </w:p>
+                          <w:p>
+                            <w:pPr>
+                              <w:pStyle w:val="ListParagraph"/>
+                              <w:spacing w:line="360" w:lineRule="auto"/>
+                              <w:rPr>
+                                <w:rtl/>
+                              </w:rPr>
+                            </w:pPr>
+                            <w:r>
+                              <w:rPr>
+                                <w:rFonts w:hint="cs"/>
+                                <w:rtl/>
+                              </w:rPr>
+                              <w:t>מספר הגנים: 53</w:t>
+                            </w:r>
+                          </w:p>
+                          <w:p>
+                            <w:pPr>
+                              <w:pStyle w:val="ListParagraph"/>
+                              <w:spacing w:line="360" w:lineRule="auto"/>
+                              <w:rPr>
+                                <w:rtl/>
+                              </w:rPr>
+                            </w:pPr>
+                            <w:r>
+                              <w:rPr>
+                                <w:rFonts w:hint="cs"/>
+                                <w:rtl/>
+                              </w:rPr>
+                              <w:t>מתוכם: 12 מקודדים לחלבון</w:t>
+                            </w:r>
+                          </w:p>
+                          <w:p/>
+                        </w:txbxContent>
+                      </wps:txbx>
+                      <wps:bodyPr rot="0" vert="horz" wrap="square" lIns="91440" tIns="45720" rIns="91440" bIns="45720" anchor="t" anchorCtr="0">
+                        <a:noAutofit/>
+                      </wps:bodyPr>
+                    </wps:wsp>
+                  </a:graphicData>
+                </a:graphic>
+                <wp14:sizeRelH relativeFrom="margin">
+                  <wp14:pctWidth>40000</wp14:pctWidth>
+                </wp14:sizeRelH>
+                <wp14:sizeRelV relativeFrom="margin">
+                  <wp14:pctHeight>0</wp14:pctHeight>
+                </wp14:sizeRelV>
+              </wp:anchor>
+            </w:drawing>
+          </mc:Choice>
+          <mc:Fallback>
+            <w:pict>
+              <v:shape w14:anchorId="7950FEC0" id="_x0000_s1027" type="#_x0000_t202" style="position:absolute;left:0;text-align:left;margin-left:231pt;margin-top:35.55pt;width:185.9pt;height:95pt;z-index:251677696;visibility:visible;mso-wrap-style:square;mso-width-percent:400;mso-height-percent:0;mso-wrap-distance-left:9pt;mso-wrap-distance-top:3.6pt;mso-wrap-distance-right:9pt;mso-wrap-distance-bottom:3.6pt;mso-position-horizontal:absolute;mso-position-horizontal-relative:text;mso-position-vertical:absolute;mso-position-vertical-relative:text;mso-width-percent:400;mso-height-percent:0;mso-width-relative:margin;mso-height-relative:margin;v-text-anchor:top" o:gfxdata="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" stroked="f">
+                <v:textbox>
+                  <w:txbxContent>
+                    <w:p>
+                      <w:pPr>
+                        <w:pStyle w:val="ListParagraph"/>
+                        <w:spacing w:line="360" w:lineRule="auto"/>
+                        <w:rPr>
+                          <w:u w:val="single"/>
+                        </w:rPr>
+                      </w:pPr>
+                      <w:r>
+                        <w:rPr>
+                          <w:u w:val="single"/>
+                        </w:rPr>
+                        <w:t>MZ383039.1</w:t>
+                      </w:r>
+                    </w:p>
+                    <w:p>
+                      <w:pPr>
+                        <w:pStyle w:val="ListParagraph"/>
+                        <w:spacing w:line="360" w:lineRule="auto"/>
+                        <w:rPr>
+                          <w:rtl/>
+                        </w:rPr>
+                      </w:pPr>
+                      <w:r>
+                        <w:rPr>
+                          <w:rFonts w:hint="cs"/>
+                          <w:rtl/>
+                        </w:rPr>
+                        <w:t>מספר הגנים: 53</w:t>
+                      </w:r>
+                    </w:p>
+                    <w:p>
+                      <w:pPr>
+                        <w:pStyle w:val="ListParagraph"/>
+                        <w:spacing w:line="360" w:lineRule="auto"/>
+                        <w:rPr>
+                          <w:rtl/>
+                        </w:rPr>
+                      </w:pPr>
+                      <w:r>
+                        <w:rPr>
+                          <w:rFonts w:hint="cs"/>
+                          <w:rtl/>
+                        </w:rPr>
+                        <w:t>מתוכם: 12 מקודדים לחלבון</w:t>
+                      </w:r>
+                    </w:p>
+                    <w:p/>
+                  </w:txbxContent>
+                </v:textbox>
+                <w10:wrap type="square"/>
+              </v:shape>
+            </w:pict>
+          </mc:Fallback>
+        </mc:AlternateContent>
+      </w:r>
+      <w:r>
+        <w:rPr>
+          <w:rFonts w:asciiTheme="majorBidi" w:hAnsiTheme="majorBidi" w:cstheme="majorBidi" w:hint="cs"/>
+          <w:b/>
+          <w:bCs/>
+          <w:color w:val="ED7D31" w:themeColor="accent2"/>
+          <w:sz w:val="28"/>
+          <w:szCs w:val="28"/>
+          <w:u w:val="single"/>
+          <w:rtl/>
+        </w:rPr>
+        <w:t>השוואה בין וירוס הקורונה מיוני 2021 לדצמבר 2022:</w:t>
+      </w:r>
+    </w:p>
+    <w:p>
+      <w:pPr>
+        <w:bidi w:val="0"/>
+        <w:rPr>
+          <w:rtl/>
+        </w:rPr>
+      </w:pPr>
+    </w:p>
+    <w:p>
+      <w:pPr>
+        <w:bidi w:val="0"/>
+        <w:rPr>
+          <w:rtl/>
+        </w:rPr>
+      </w:pPr>
+    </w:p>
+    <w:p>
+      <w:pPr>
+        <w:bidi w:val="0"/>
+        <w:rPr>
+          <w:rtl/>
+        </w:rPr>
+      </w:pPr>
+    </w:p>
+    <w:p>
+      <w:pPr>
+        <w:bidi w:val="0"/>
+        <w:rPr>
+          <w:rtl/>
+        </w:rPr>
+      </w:pPr>
+    </w:p>
+    <w:p>
+      <w:pPr>
+        <w:bidi w:val="0"/>
+        <w:jc w:val="right"/>
+      </w:pPr>
+      <w:r>
+        <w:rPr>
+          <w:rFonts w:hint="cs"/>
+          <w:u w:val="single"/>
+          <w:rtl/>
+        </w:rPr>
+        <w:lastRenderedPageBreak/>
+        <w:t>שמות הגנים המשותפים ל2 הוירוסים:</w:t>
+      </w:r>
+    </w:p>
+    <w:p>
+      <w:pPr>
+        <w:pStyle w:val="ListParagraph"/>
+        <w:spacing w:line="360" w:lineRule="auto"/>
+        <w:rPr>
+          <w:rtl/>
+        </w:rPr>
+      </w:pPr>
+      <w:r>
+        <w:rPr>
+          <w:rFonts w:cs="Arial"/>
+          <w:rtl/>
+        </w:rPr>
+        <w:t xml:space="preserve"> </w:t>
+      </w:r>
+      <w:r>
+        <w:t>['S', 'ORF8', 'ORF7a', 'E', 'ORF10', 'ORF6', 'ORF7b', 'ORF3a', 'N', 'M', 'ORF1ab']</w:t>
+      </w:r>
+    </w:p>
+    <w:p>
+      <w:pPr>
+        <w:spacing w:line="360" w:lineRule="auto"/>
+        <w:rPr>
+          <w:u w:val="single"/>
+          <w:rtl/>
+        </w:rPr>
+      </w:pPr>
+      <w:r>
+        <w:rPr>
+          <w:rFonts w:hint="cs"/>
+          <w:u w:val="single"/>
+          <w:rtl/>
+        </w:rPr>
+        <w:t>בחרנו את הגנים המשותפים הבאים:</w:t>
+      </w:r>
+    </w:p>
+    <w:p>
+      <w:pPr>
+        <w:spacing w:line="360" w:lineRule="auto"/>
+      </w:pPr>
+    </w:p>
+    <w:p>
+      <w:pPr>
+        <w:pStyle w:val="ListParagraph"/>
+        <w:spacing w:line="360" w:lineRule="auto"/>
+      </w:pPr>
+    </w:p>
+    <w:p>
+      <w:pPr>
+        <w:pStyle w:val="ListParagraph"/>
+        <w:bidi w:val="0"/>
+        <w:spacing w:line="360" w:lineRule="auto"/>
+        <w:rPr>
+          <w:rFonts w:asciiTheme="majorBidi" w:hAnsiTheme="majorBidi" w:cstheme="majorBidi"/>
           <w:b/>
           <w:bCs/>
           <w:color w:val="4472C4" w:themeColor="accent1"/>
           <w:sz w:val="32"/>
           <w:szCs w:val="32"/>
           <w:u w:val="single"/>
-          <w:rtl/>
-        </w:rPr>
-        <w:t>מנקודת מבט אבוליציונית - וירוסים</w:t>
-      </w:r>
+        </w:rPr>
+      </w:pPr>
     </w:p>
     <w:p>
       <w:pPr>
@@ -8786,6 +9490,7 @@
           <w:tab w:val="left" w:pos="986"/>
         </w:tabs>
         <w:rPr>
+          <w:rFonts w:hint="cs"/>
           <w:rtl/>
         </w:rPr>
       </w:pPr>
@@ -8855,7 +9560,7 @@
 <file path=word/numbering.xml><?xml version="1.0" encoding="utf-8"?>
 <w:numbering xmlns:wpc="http://schemas.microsoft.com/office/word/2010/wordprocessingCanvas" xmlns:cx="http://schemas.microsoft.com/office/drawing/2014/chartex" xmlns:cx1="http://schemas.microsoft.com/office/drawing/2015/9/8/chartex" xmlns:cx2="http://schemas.microsoft.com/office/drawing/2015/10/21/chartex" xmlns:cx3="http://schemas.microsoft.com/office/drawing/2016/5/9/chartex" xmlns:cx4="http://schemas.microsoft.com/office/drawing/2016/5/10/chartex" xmlns:cx5="http://schemas.microsoft.com/office/drawing/2016/5/11/chartex" xmlns:cx6="http://schemas.microsoft.com/office/drawing/2016/5/12/chartex" xmlns:cx7="http://schemas.microsoft.com/office/drawing/2016/5/13/chartex" xmlns:cx8="http://schemas.microsoft.com/office/drawing/2016/5/14/chartex" xmlns:mc="http://schemas.openxmlformats.org/markup-compatibility/2006" xmlns:aink="http://schemas.microsoft.com/office/drawing/2016/ink" xmlns:am3d="http://schemas.microsoft.com/office/drawing/2017/model3d" xmlns:o="urn:schemas-microsoft-com:office:office" xmlns:oel="http://schemas.microsoft.com/office/2019/extlst" xmlns:r="http://schemas.openxmlformats.org/officeDocument/2006/relationships" xmlns:m="http://schemas.openxmlformats.org/officeDocument/2006/math" xmlns:v="urn:schemas-microsoft-com:vml" xmlns:wp14="http://schemas.microsoft.com/office/word/2010/wordprocessingDrawing" xmlns:wp="http://schemas.openxmlformats.org/drawingml/2006/wordprocessingDrawing" xmlns:w10="urn:schemas-microsoft-com:office:word" xmlns:w="http://schemas.openxmlformats.org/wordprocessingml/2006/main" xmlns:w14="http://schemas.microsoft.com/office/word/2010/wordml" xmlns:w15="http://schemas.microsoft.com/office/word/2012/wordml" xmlns:w16cex="http://schemas.microsoft.com/office/word/2018/wordml/cex" xmlns:w16cid="http://schemas.microsoft.com/office/word/2016/wordml/cid" xmlns:w16="http://schemas.microsoft.com/office/word/2018/wordml" xmlns:w16sdtdh="http://schemas.microsoft.com/office/word/2020/wordml/sdtdatahash" xmlns:w16se="http://schemas.microsoft.com/office/word/2015/wordml/symex" xmlns:wpg="http://schemas.microsoft.com/office/word/2010/wordprocessingGroup" xmlns:wpi="http://schemas.microsoft.com/office/word/2010/wordprocessingInk" xmlns:wne="http://schemas.microsoft.com/office/word/2006/wordml" xmlns:wps="http://schemas.microsoft.com/office/word/2010/wordprocessingShape" mc:Ignorable="w14 w15 w16se w16cid w16 w16cex w16sdtdh wp14">
   <w:abstractNum w:abstractNumId="0" w15:restartNumberingAfterBreak="0">
-    <w:nsid w:val="68F55D42"/>
+    <w:nsid w:val="2DED206C"/>
     <w:multiLevelType w:val="hybridMultilevel"/>
     <w:tmpl w:val="4036ABB0"/>
     <w:lvl w:ilvl="0" w:tplc="FFFFFFFF">
@@ -8944,6 +9649,95 @@
     </w:lvl>
   </w:abstractNum>
   <w:abstractNum w:abstractNumId="1" w15:restartNumberingAfterBreak="0">
+    <w:nsid w:val="68F55D42"/>
+    <w:multiLevelType w:val="hybridMultilevel"/>
+    <w:tmpl w:val="4036ABB0"/>
+    <w:lvl w:ilvl="0" w:tplc="FFFFFFFF">
+      <w:start w:val="1"/>
+      <w:numFmt w:val="decimal"/>
+      <w:lvlText w:val="%1."/>
+      <w:lvlJc w:val="left"/>
+      <w:pPr>
+        <w:ind w:left="720" w:hanging="360"/>
+      </w:pPr>
+      <w:rPr>
+        <w:rFonts w:hint="default"/>
+      </w:rPr>
+    </w:lvl>
+    <w:lvl w:ilvl="1" w:tplc="FFFFFFFF" w:tentative="1">
+      <w:start w:val="1"/>
+      <w:numFmt w:val="lowerLetter"/>
+      <w:lvlText w:val="%2."/>
+      <w:lvlJc w:val="left"/>
+      <w:pPr>
+        <w:ind w:left="1440" w:hanging="360"/>
+      </w:pPr>
+    </w:lvl>
+    <w:lvl w:ilvl="2" w:tplc="FFFFFFFF" w:tentative="1">
+      <w:start w:val="1"/>
+      <w:numFmt w:val="lowerRoman"/>
+      <w:lvlText w:val="%3."/>
+      <w:lvlJc w:val="right"/>
+      <w:pPr>
+        <w:ind w:left="2160" w:hanging="180"/>
+      </w:pPr>
+    </w:lvl>
+    <w:lvl w:ilvl="3" w:tplc="FFFFFFFF" w:tentative="1">
+      <w:start w:val="1"/>
+      <w:numFmt w:val="decimal"/>
+      <w:lvlText w:val="%4."/>
+      <w:lvlJc w:val="left"/>
+      <w:pPr>
+        <w:ind w:left="2880" w:hanging="360"/>
+      </w:pPr>
+    </w:lvl>
+    <w:lvl w:ilvl="4" w:tplc="FFFFFFFF" w:tentative="1">
+      <w:start w:val="1"/>
+      <w:numFmt w:val="lowerLetter"/>
+      <w:lvlText w:val="%5."/>
+      <w:lvlJc w:val="left"/>
+      <w:pPr>
+        <w:ind w:left="3600" w:hanging="360"/>
+      </w:pPr>
+    </w:lvl>
+    <w:lvl w:ilvl="5" w:tplc="FFFFFFFF" w:tentative="1">
+      <w:start w:val="1"/>
+      <w:numFmt w:val="lowerRoman"/>
+      <w:lvlText w:val="%6."/>
+      <w:lvlJc w:val="right"/>
+      <w:pPr>
+        <w:ind w:left="4320" w:hanging="180"/>
+      </w:pPr>
+    </w:lvl>
+    <w:lvl w:ilvl="6" w:tplc="FFFFFFFF" w:tentative="1">
+      <w:start w:val="1"/>
+      <w:numFmt w:val="decimal"/>
+      <w:lvlText w:val="%7."/>
+      <w:lvlJc w:val="left"/>
+      <w:pPr>
+        <w:ind w:left="5040" w:hanging="360"/>
+      </w:pPr>
+    </w:lvl>
+    <w:lvl w:ilvl="7" w:tplc="FFFFFFFF" w:tentative="1">
+      <w:start w:val="1"/>
+      <w:numFmt w:val="lowerLetter"/>
+      <w:lvlText w:val="%8."/>
+      <w:lvlJc w:val="left"/>
+      <w:pPr>
+        <w:ind w:left="5760" w:hanging="360"/>
+      </w:pPr>
+    </w:lvl>
+    <w:lvl w:ilvl="8" w:tplc="FFFFFFFF" w:tentative="1">
+      <w:start w:val="1"/>
+      <w:numFmt w:val="lowerRoman"/>
+      <w:lvlText w:val="%9."/>
+      <w:lvlJc w:val="right"/>
+      <w:pPr>
+        <w:ind w:left="6480" w:hanging="180"/>
+      </w:pPr>
+    </w:lvl>
+  </w:abstractNum>
+  <w:abstractNum w:abstractNumId="2" w15:restartNumberingAfterBreak="0">
     <w:nsid w:val="77567BD6"/>
     <w:multiLevelType w:val="hybridMultilevel"/>
     <w:tmpl w:val="4036ABB0"/>
@@ -9033,9 +9827,12 @@
     </w:lvl>
   </w:abstractNum>
   <w:num w:numId="1" w16cid:durableId="1028068597">
+    <w:abstractNumId w:val="2"/>
+  </w:num>
+  <w:num w:numId="2" w16cid:durableId="1906606">
     <w:abstractNumId w:val="1"/>
   </w:num>
-  <w:num w:numId="2" w16cid:durableId="1906606">
+  <w:num w:numId="3" w16cid:durableId="289555188">
     <w:abstractNumId w:val="0"/>
   </w:num>
 </w:numbering>

</xml_diff>